<commit_message>
V0R3: Modularizando el código
</commit_message>
<xml_diff>
--- a/plantilla.docx
+++ b/plantilla.docx
@@ -110,6 +110,79 @@
           <w:numId w:val="2"/>
         </w:numPr>
       </w:pPr>
+      <w:r>
+        <w:t>Creación de métodos (comportamientos de las clases)</w:t>
+      </w:r>
+    </w:p>
+    <w:p>
+      <w:pPr>
+        <w:pStyle w:val="Prrafodelista"/>
+        <w:numPr>
+          <w:ilvl w:val="0"/>
+          <w:numId w:val="2"/>
+        </w:numPr>
+      </w:pPr>
+      <w:r>
+        <w:t xml:space="preserve">Palabra clave </w:t>
+      </w:r>
+      <w:proofErr w:type="spellStart"/>
+      <w:r>
+        <w:t>this</w:t>
+      </w:r>
+      <w:proofErr w:type="spellEnd"/>
+    </w:p>
+    <w:p>
+      <w:pPr>
+        <w:pStyle w:val="Prrafodelista"/>
+        <w:numPr>
+          <w:ilvl w:val="0"/>
+          <w:numId w:val="2"/>
+        </w:numPr>
+      </w:pPr>
+      <w:r>
+        <w:t>Constructores de las clases</w:t>
+      </w:r>
+    </w:p>
+    <w:p>
+      <w:pPr>
+        <w:pStyle w:val="Prrafodelista"/>
+        <w:numPr>
+          <w:ilvl w:val="0"/>
+          <w:numId w:val="2"/>
+        </w:numPr>
+      </w:pPr>
+      <w:r>
+        <w:t>Encapsulamiento</w:t>
+      </w:r>
+    </w:p>
+    <w:p>
+      <w:pPr>
+        <w:pStyle w:val="Prrafodelista"/>
+        <w:numPr>
+          <w:ilvl w:val="0"/>
+          <w:numId w:val="2"/>
+        </w:numPr>
+      </w:pPr>
+      <w:r>
+        <w:t>Propuesta de atributos privados en clases</w:t>
+      </w:r>
+    </w:p>
+    <w:p>
+      <w:pPr>
+        <w:pStyle w:val="Prrafodelista"/>
+        <w:numPr>
+          <w:ilvl w:val="0"/>
+          <w:numId w:val="2"/>
+        </w:numPr>
+      </w:pPr>
+      <w:r>
+        <w:t xml:space="preserve">Retorno de resultados con </w:t>
+      </w:r>
+      <w:proofErr w:type="spellStart"/>
+      <w:r>
+        <w:t>return</w:t>
+      </w:r>
+      <w:proofErr w:type="spellEnd"/>
     </w:p>
     <w:p>
       <w:pPr>
@@ -137,6 +210,61 @@
           <w:numId w:val="2"/>
         </w:numPr>
       </w:pPr>
+      <w:r>
+        <w:t xml:space="preserve"> </w:t>
+      </w:r>
+    </w:p>
+    <w:p>
+      <w:pPr>
+        <w:pStyle w:val="Prrafodelista"/>
+        <w:numPr>
+          <w:ilvl w:val="0"/>
+          <w:numId w:val="2"/>
+        </w:numPr>
+      </w:pPr>
+      <w:r>
+        <w:t>Extra:</w:t>
+      </w:r>
+    </w:p>
+    <w:p>
+      <w:pPr>
+        <w:pStyle w:val="Prrafodelista"/>
+        <w:numPr>
+          <w:ilvl w:val="1"/>
+          <w:numId w:val="2"/>
+        </w:numPr>
+      </w:pPr>
+      <w:r>
+        <w:t xml:space="preserve">Es bueno separar cada clase en módulos, es decir que cada clase vaya en su propio archivo de </w:t>
+      </w:r>
+      <w:proofErr w:type="spellStart"/>
+      <w:r>
+        <w:t>js</w:t>
+      </w:r>
+      <w:proofErr w:type="spellEnd"/>
+      <w:r>
+        <w:t xml:space="preserve"> (buena práctica)</w:t>
+      </w:r>
+    </w:p>
+    <w:p>
+      <w:pPr>
+        <w:pStyle w:val="Prrafodelista"/>
+        <w:numPr>
+          <w:ilvl w:val="1"/>
+          <w:numId w:val="2"/>
+        </w:numPr>
+      </w:pPr>
+      <w:r>
+        <w:t xml:space="preserve">Se puede crear </w:t>
+      </w:r>
+      <w:proofErr w:type="spellStart"/>
+      <w:r>
+        <w:t>json</w:t>
+      </w:r>
+      <w:proofErr w:type="spellEnd"/>
+      <w:r>
+        <w:t xml:space="preserve"> desde la terminal</w:t>
+      </w:r>
     </w:p>
     <w:p>
       <w:pPr>
@@ -286,7 +414,16 @@
         <w:t>tanto,</w:t>
       </w:r>
       <w:r>
-        <w:t xml:space="preserve"> ayudara a buscar una única definición para una serie de datos y así repetirlos cuanto sea necesario.</w:t>
+        <w:t xml:space="preserve"> </w:t>
+      </w:r>
+      <w:r>
+        <w:t>ayudará</w:t>
+      </w:r>
+      <w:r>
+        <w:t xml:space="preserve"> a buscar una única definición </w:t>
+      </w:r>
+      <w:r>
+        <w:t>para una serie de datos y así repetirlos cuanto sea necesario.</w:t>
       </w:r>
     </w:p>
     <w:p>
@@ -423,6 +560,179 @@
               </w:drawing>
             </w:r>
           </w:p>
+          <w:p>
+            <w:pPr>
+              <w:pStyle w:val="Prrafodelista"/>
+              <w:ind w:left="0"/>
+            </w:pPr>
+            <w:r>
+              <w:drawing>
+                <wp:inline distT="0" distB="0" distL="0" distR="0" wp14:anchorId="2D0A5211" wp14:editId="4315A079">
+                  <wp:extent cx="2017264" cy="2026693"/>
+                  <wp:effectExtent l="0" t="0" r="2540" b="0"/>
+                  <wp:docPr id="1" name="Imagen 1"/>
+                  <wp:cNvGraphicFramePr>
+                    <a:graphicFrameLocks xmlns:a="http://schemas.openxmlformats.org/drawingml/2006/main" noChangeAspect="1"/>
+                  </wp:cNvGraphicFramePr>
+                  <a:graphic xmlns:a="http://schemas.openxmlformats.org/drawingml/2006/main">
+                    <a:graphicData uri="http://schemas.openxmlformats.org/drawingml/2006/picture">
+                      <pic:pic xmlns:pic="http://schemas.openxmlformats.org/drawingml/2006/picture">
+                        <pic:nvPicPr>
+                          <pic:cNvPr id="1" name=""/>
+                          <pic:cNvPicPr/>
+                        </pic:nvPicPr>
+                        <pic:blipFill>
+                          <a:blip r:embed="rId6"/>
+                          <a:stretch>
+                            <a:fillRect/>
+                          </a:stretch>
+                        </pic:blipFill>
+                        <pic:spPr>
+                          <a:xfrm>
+                            <a:off x="0" y="0"/>
+                            <a:ext cx="2028009" cy="2037488"/>
+                          </a:xfrm>
+                          <a:prstGeom prst="rect">
+                            <a:avLst/>
+                          </a:prstGeom>
+                        </pic:spPr>
+                      </pic:pic>
+                    </a:graphicData>
+                  </a:graphic>
+                </wp:inline>
+              </w:drawing>
+            </w:r>
+          </w:p>
+          <w:p>
+            <w:pPr>
+              <w:pStyle w:val="Prrafodelista"/>
+              <w:ind w:left="0"/>
+            </w:pPr>
+            <w:r>
+              <w:drawing>
+                <wp:inline distT="0" distB="0" distL="0" distR="0" wp14:anchorId="5A1885D7" wp14:editId="6DD75EFB">
+                  <wp:extent cx="1964817" cy="1678674"/>
+                  <wp:effectExtent l="0" t="0" r="0" b="0"/>
+                  <wp:docPr id="3" name="Imagen 3"/>
+                  <wp:cNvGraphicFramePr>
+                    <a:graphicFrameLocks xmlns:a="http://schemas.openxmlformats.org/drawingml/2006/main" noChangeAspect="1"/>
+                  </wp:cNvGraphicFramePr>
+                  <a:graphic xmlns:a="http://schemas.openxmlformats.org/drawingml/2006/main">
+                    <a:graphicData uri="http://schemas.openxmlformats.org/drawingml/2006/picture">
+                      <pic:pic xmlns:pic="http://schemas.openxmlformats.org/drawingml/2006/picture">
+                        <pic:nvPicPr>
+                          <pic:cNvPr id="1" name=""/>
+                          <pic:cNvPicPr/>
+                        </pic:nvPicPr>
+                        <pic:blipFill>
+                          <a:blip r:embed="rId7"/>
+                          <a:stretch>
+                            <a:fillRect/>
+                          </a:stretch>
+                        </pic:blipFill>
+                        <pic:spPr>
+                          <a:xfrm>
+                            <a:off x="0" y="0"/>
+                            <a:ext cx="1976100" cy="1688314"/>
+                          </a:xfrm>
+                          <a:prstGeom prst="rect">
+                            <a:avLst/>
+                          </a:prstGeom>
+                        </pic:spPr>
+                      </pic:pic>
+                    </a:graphicData>
+                  </a:graphic>
+                </wp:inline>
+              </w:drawing>
+            </w:r>
+          </w:p>
+          <w:p>
+            <w:pPr>
+              <w:pStyle w:val="Prrafodelista"/>
+              <w:ind w:left="0"/>
+            </w:pPr>
+            <w:r>
+              <w:lastRenderedPageBreak/>
+              <w:drawing>
+                <wp:inline distT="0" distB="0" distL="0" distR="0" wp14:anchorId="5FED22F7" wp14:editId="1F3FDA51">
+                  <wp:extent cx="2003703" cy="1455088"/>
+                  <wp:effectExtent l="0" t="0" r="0" b="0"/>
+                  <wp:docPr id="13" name="Imagen 13"/>
+                  <wp:cNvGraphicFramePr>
+                    <a:graphicFrameLocks xmlns:a="http://schemas.openxmlformats.org/drawingml/2006/main" noChangeAspect="1"/>
+                  </wp:cNvGraphicFramePr>
+                  <a:graphic xmlns:a="http://schemas.openxmlformats.org/drawingml/2006/main">
+                    <a:graphicData uri="http://schemas.openxmlformats.org/drawingml/2006/picture">
+                      <pic:pic xmlns:pic="http://schemas.openxmlformats.org/drawingml/2006/picture">
+                        <pic:nvPicPr>
+                          <pic:cNvPr id="1" name=""/>
+                          <pic:cNvPicPr/>
+                        </pic:nvPicPr>
+                        <pic:blipFill>
+                          <a:blip r:embed="rId8"/>
+                          <a:stretch>
+                            <a:fillRect/>
+                          </a:stretch>
+                        </pic:blipFill>
+                        <pic:spPr>
+                          <a:xfrm>
+                            <a:off x="0" y="0"/>
+                            <a:ext cx="2010021" cy="1459676"/>
+                          </a:xfrm>
+                          <a:prstGeom prst="rect">
+                            <a:avLst/>
+                          </a:prstGeom>
+                        </pic:spPr>
+                      </pic:pic>
+                    </a:graphicData>
+                  </a:graphic>
+                </wp:inline>
+              </w:drawing>
+            </w:r>
+          </w:p>
+          <w:p>
+            <w:pPr>
+              <w:pStyle w:val="Prrafodelista"/>
+              <w:ind w:left="0"/>
+            </w:pPr>
+            <w:r>
+              <w:drawing>
+                <wp:inline distT="0" distB="0" distL="0" distR="0" wp14:anchorId="009FC980" wp14:editId="0D01ECF9">
+                  <wp:extent cx="2581275" cy="613410"/>
+                  <wp:effectExtent l="0" t="0" r="9525" b="0"/>
+                  <wp:docPr id="14" name="Imagen 14"/>
+                  <wp:cNvGraphicFramePr>
+                    <a:graphicFrameLocks xmlns:a="http://schemas.openxmlformats.org/drawingml/2006/main" noChangeAspect="1"/>
+                  </wp:cNvGraphicFramePr>
+                  <a:graphic xmlns:a="http://schemas.openxmlformats.org/drawingml/2006/main">
+                    <a:graphicData uri="http://schemas.openxmlformats.org/drawingml/2006/picture">
+                      <pic:pic xmlns:pic="http://schemas.openxmlformats.org/drawingml/2006/picture">
+                        <pic:nvPicPr>
+                          <pic:cNvPr id="1" name=""/>
+                          <pic:cNvPicPr/>
+                        </pic:nvPicPr>
+                        <pic:blipFill>
+                          <a:blip r:embed="rId9"/>
+                          <a:stretch>
+                            <a:fillRect/>
+                          </a:stretch>
+                        </pic:blipFill>
+                        <pic:spPr>
+                          <a:xfrm>
+                            <a:off x="0" y="0"/>
+                            <a:ext cx="2581275" cy="613410"/>
+                          </a:xfrm>
+                          <a:prstGeom prst="rect">
+                            <a:avLst/>
+                          </a:prstGeom>
+                        </pic:spPr>
+                      </pic:pic>
+                    </a:graphicData>
+                  </a:graphic>
+                </wp:inline>
+              </w:drawing>
+            </w:r>
+          </w:p>
         </w:tc>
       </w:tr>
     </w:tbl>
@@ -431,6 +741,7 @@
         <w:pStyle w:val="Prrafodelista"/>
       </w:pPr>
       <w:r>
+        <w:lastRenderedPageBreak/>
         <w:t xml:space="preserve"> </w:t>
       </w:r>
     </w:p>
@@ -442,7 +753,20 @@
           <w:numId w:val="2"/>
         </w:numPr>
       </w:pPr>
-    </w:p>
+      <w:r>
+        <w:t xml:space="preserve">Métodos: son los comportamientos de una clase.  </w:t>
+      </w:r>
+    </w:p>
+    <w:p/>
+    <w:p/>
+    <w:p/>
+    <w:p/>
+    <w:p/>
+    <w:p/>
+    <w:p/>
+    <w:p/>
+    <w:p/>
+    <w:p/>
     <w:p/>
     <w:sectPr>
       <w:pgSz w:w="12240" w:h="15840"/>
@@ -472,7 +796,7 @@
         <w:rFonts w:ascii="Symbol" w:hAnsi="Symbol" w:hint="default"/>
       </w:rPr>
     </w:lvl>
-    <w:lvl w:ilvl="1" w:tplc="340A0003" w:tentative="1">
+    <w:lvl w:ilvl="1" w:tplc="340A0003">
       <w:start w:val="1"/>
       <w:numFmt w:val="bullet"/>
       <w:lvlText w:val="o"/>

</xml_diff>

<commit_message>
V0R4: Accendiendo a atributos privados
</commit_message>
<xml_diff>
--- a/plantilla.docx
+++ b/plantilla.docx
@@ -22,67 +22,181 @@
         <w:t>Conclusión 1:</w:t>
       </w:r>
       <w:r>
+        <w:t xml:space="preserve"> Repetición de código</w:t>
+      </w:r>
+    </w:p>
+    <w:p>
+      <w:pPr>
+        <w:pStyle w:val="Prrafodelista"/>
+        <w:numPr>
+          <w:ilvl w:val="0"/>
+          <w:numId w:val="2"/>
+        </w:numPr>
+      </w:pPr>
+      <w:r>
+        <w:t>Creación de clases</w:t>
+      </w:r>
+    </w:p>
+    <w:p>
+      <w:pPr>
+        <w:pStyle w:val="Prrafodelista"/>
+        <w:numPr>
+          <w:ilvl w:val="0"/>
+          <w:numId w:val="2"/>
+        </w:numPr>
+      </w:pPr>
+      <w:r>
+        <w:t>Qué son los atributos/propiedades de una clase</w:t>
+      </w:r>
+    </w:p>
+    <w:p>
+      <w:pPr>
+        <w:pStyle w:val="Prrafodelista"/>
+        <w:numPr>
+          <w:ilvl w:val="0"/>
+          <w:numId w:val="2"/>
+        </w:numPr>
+      </w:pPr>
+      <w:r>
+        <w:t>Instancia/Objeto de una clase</w:t>
+      </w:r>
+    </w:p>
+    <w:p>
+      <w:pPr>
+        <w:pStyle w:val="Prrafodelista"/>
+        <w:numPr>
+          <w:ilvl w:val="0"/>
+          <w:numId w:val="2"/>
+        </w:numPr>
+      </w:pPr>
+      <w:r>
+        <w:t xml:space="preserve">Palabras reservadas </w:t>
+      </w:r>
+      <w:proofErr w:type="spellStart"/>
+      <w:r>
+        <w:t>class</w:t>
+      </w:r>
+      <w:proofErr w:type="spellEnd"/>
+      <w:r>
+        <w:t xml:space="preserve"> y new</w:t>
+      </w:r>
+    </w:p>
+    <w:p>
+      <w:pPr>
+        <w:pStyle w:val="Ttulo2"/>
+        <w:numPr>
+          <w:ilvl w:val="0"/>
+          <w:numId w:val="1"/>
+        </w:numPr>
+      </w:pPr>
+      <w:r>
+        <w:t>Conclusión 2:</w:t>
+      </w:r>
+      <w:r>
+        <w:t xml:space="preserve"> Agregando métodos</w:t>
+      </w:r>
+    </w:p>
+    <w:p>
+      <w:pPr>
+        <w:pStyle w:val="Prrafodelista"/>
+        <w:numPr>
+          <w:ilvl w:val="0"/>
+          <w:numId w:val="2"/>
+        </w:numPr>
+      </w:pPr>
+      <w:r>
+        <w:t>Creación de métodos (comportamientos de las clases)</w:t>
+      </w:r>
+    </w:p>
+    <w:p>
+      <w:pPr>
+        <w:pStyle w:val="Prrafodelista"/>
+        <w:numPr>
+          <w:ilvl w:val="0"/>
+          <w:numId w:val="2"/>
+        </w:numPr>
+      </w:pPr>
+      <w:r>
+        <w:t xml:space="preserve">Palabra clave </w:t>
+      </w:r>
+      <w:proofErr w:type="spellStart"/>
+      <w:r>
+        <w:t>this</w:t>
+      </w:r>
+      <w:proofErr w:type="spellEnd"/>
+    </w:p>
+    <w:p>
+      <w:pPr>
+        <w:pStyle w:val="Prrafodelista"/>
+        <w:numPr>
+          <w:ilvl w:val="0"/>
+          <w:numId w:val="2"/>
+        </w:numPr>
+      </w:pPr>
+      <w:r>
+        <w:t>Constructores de las clases</w:t>
+      </w:r>
+    </w:p>
+    <w:p>
+      <w:pPr>
+        <w:pStyle w:val="Prrafodelista"/>
+        <w:numPr>
+          <w:ilvl w:val="0"/>
+          <w:numId w:val="2"/>
+        </w:numPr>
+      </w:pPr>
+      <w:r>
+        <w:t>Encapsulamiento</w:t>
+      </w:r>
+      <w:r>
+        <w:t xml:space="preserve">: </w:t>
+      </w:r>
+      <w:r>
+        <w:t>El patrón módulo trata de encapsular las variables de tal manera que las diferenciamos entre privadas y públicas. Con esto conseguimos el efecto de ocultar lo privado al exterior, no tanto por motivos de seguridad sino para aclarar la vista o perspectiva que desde el exterior del módulo se tiene sobre los datos y métodos del mismo.</w:t>
+      </w:r>
+      <w:r>
         <w:t xml:space="preserve"> </w:t>
       </w:r>
-      <w:r>
-        <w:t>Repetición de código</w:t>
-      </w:r>
-    </w:p>
-    <w:p>
-      <w:pPr>
-        <w:pStyle w:val="Prrafodelista"/>
-        <w:numPr>
-          <w:ilvl w:val="0"/>
-          <w:numId w:val="2"/>
-        </w:numPr>
-      </w:pPr>
-      <w:r>
-        <w:t>Creación de clases</w:t>
-      </w:r>
-    </w:p>
-    <w:p>
-      <w:pPr>
-        <w:pStyle w:val="Prrafodelista"/>
-        <w:numPr>
-          <w:ilvl w:val="0"/>
-          <w:numId w:val="2"/>
-        </w:numPr>
-      </w:pPr>
-      <w:r>
-        <w:t>Qué son los atributos/propiedades de una clase</w:t>
-      </w:r>
-    </w:p>
-    <w:p>
-      <w:pPr>
-        <w:pStyle w:val="Prrafodelista"/>
-        <w:numPr>
-          <w:ilvl w:val="0"/>
-          <w:numId w:val="2"/>
-        </w:numPr>
-      </w:pPr>
-      <w:r>
-        <w:t>Instancia/Objeto de una clase</w:t>
-      </w:r>
-    </w:p>
-    <w:p>
-      <w:pPr>
-        <w:pStyle w:val="Prrafodelista"/>
-        <w:numPr>
-          <w:ilvl w:val="0"/>
-          <w:numId w:val="2"/>
-        </w:numPr>
-      </w:pPr>
-      <w:r>
-        <w:t xml:space="preserve">Palabras reservadas </w:t>
-      </w:r>
-      <w:proofErr w:type="spellStart"/>
-      <w:r>
-        <w:t>class</w:t>
-      </w:r>
-      <w:proofErr w:type="spellEnd"/>
-      <w:r>
-        <w:t xml:space="preserve"> y new</w:t>
-      </w:r>
+      <w:hyperlink r:id="rId5" w:history="1">
+        <w:r>
+          <w:rPr>
+            <w:rStyle w:val="Hipervnculo"/>
+          </w:rPr>
+          <w:t>https://www.wextensible.com/temas/javascript-closure/encapsulamiento.html</w:t>
+        </w:r>
+      </w:hyperlink>
+      <w:r>
+        <w:t xml:space="preserve"> </w:t>
+      </w:r>
+    </w:p>
+    <w:p>
+      <w:pPr>
+        <w:pStyle w:val="Prrafodelista"/>
+        <w:numPr>
+          <w:ilvl w:val="0"/>
+          <w:numId w:val="2"/>
+        </w:numPr>
+      </w:pPr>
+      <w:r>
+        <w:t>Propuesta de atributos privados en clases</w:t>
+      </w:r>
+    </w:p>
+    <w:p>
+      <w:pPr>
+        <w:pStyle w:val="Prrafodelista"/>
+        <w:numPr>
+          <w:ilvl w:val="0"/>
+          <w:numId w:val="2"/>
+        </w:numPr>
+      </w:pPr>
+      <w:r>
+        <w:t xml:space="preserve">Retorno de resultados con </w:t>
+      </w:r>
+      <w:proofErr w:type="spellStart"/>
+      <w:r>
+        <w:t>return</w:t>
+      </w:r>
+      <w:proofErr w:type="spellEnd"/>
     </w:p>
     <w:p>
       <w:pPr>
@@ -93,96 +207,148 @@
         </w:numPr>
       </w:pPr>
       <w:r>
-        <w:t>Conclusión 2:</w:t>
-      </w:r>
+        <w:t>Conclusión 3:</w:t>
+      </w:r>
+      <w:r>
+        <w:t xml:space="preserve"> Modularizando el código</w:t>
+      </w:r>
+    </w:p>
+    <w:p>
+      <w:pPr>
+        <w:pStyle w:val="Prrafodelista"/>
+        <w:numPr>
+          <w:ilvl w:val="0"/>
+          <w:numId w:val="2"/>
+        </w:numPr>
+      </w:pPr>
       <w:r>
         <w:t xml:space="preserve"> </w:t>
       </w:r>
       <w:r>
-        <w:t>Agregando métodos</w:t>
-      </w:r>
-    </w:p>
-    <w:p>
-      <w:pPr>
-        <w:pStyle w:val="Prrafodelista"/>
-        <w:numPr>
-          <w:ilvl w:val="0"/>
-          <w:numId w:val="2"/>
-        </w:numPr>
-      </w:pPr>
-      <w:r>
-        <w:t>Creación de métodos (comportamientos de las clases)</w:t>
-      </w:r>
-    </w:p>
-    <w:p>
-      <w:pPr>
-        <w:pStyle w:val="Prrafodelista"/>
-        <w:numPr>
-          <w:ilvl w:val="0"/>
-          <w:numId w:val="2"/>
-        </w:numPr>
-      </w:pPr>
-      <w:r>
-        <w:t xml:space="preserve">Palabra clave </w:t>
-      </w:r>
-      <w:proofErr w:type="spellStart"/>
-      <w:r>
-        <w:t>this</w:t>
-      </w:r>
-      <w:proofErr w:type="spellEnd"/>
-    </w:p>
-    <w:p>
-      <w:pPr>
-        <w:pStyle w:val="Prrafodelista"/>
-        <w:numPr>
-          <w:ilvl w:val="0"/>
-          <w:numId w:val="2"/>
-        </w:numPr>
-      </w:pPr>
-      <w:r>
-        <w:t>Constructores de las clases</w:t>
-      </w:r>
-    </w:p>
-    <w:p>
-      <w:pPr>
-        <w:pStyle w:val="Prrafodelista"/>
-        <w:numPr>
-          <w:ilvl w:val="0"/>
-          <w:numId w:val="2"/>
-        </w:numPr>
-      </w:pPr>
-      <w:r>
-        <w:t>Encapsulamiento</w:t>
-      </w:r>
-    </w:p>
-    <w:p>
-      <w:pPr>
-        <w:pStyle w:val="Prrafodelista"/>
-        <w:numPr>
-          <w:ilvl w:val="0"/>
-          <w:numId w:val="2"/>
-        </w:numPr>
-      </w:pPr>
-      <w:r>
-        <w:t>Propuesta de atributos privados en clases</w:t>
-      </w:r>
-    </w:p>
-    <w:p>
-      <w:pPr>
-        <w:pStyle w:val="Prrafodelista"/>
-        <w:numPr>
-          <w:ilvl w:val="0"/>
-          <w:numId w:val="2"/>
-        </w:numPr>
-      </w:pPr>
-      <w:r>
-        <w:t xml:space="preserve">Retorno de resultados con </w:t>
-      </w:r>
-      <w:proofErr w:type="spellStart"/>
-      <w:r>
-        <w:t>return</w:t>
-      </w:r>
-      <w:proofErr w:type="spellEnd"/>
+        <w:t xml:space="preserve">Conocer y entender el archivo </w:t>
+      </w:r>
+      <w:proofErr w:type="spellStart"/>
+      <w:r>
+        <w:t>package.json</w:t>
+      </w:r>
+      <w:proofErr w:type="spellEnd"/>
+    </w:p>
+    <w:p>
+      <w:pPr>
+        <w:pStyle w:val="Prrafodelista"/>
+        <w:numPr>
+          <w:ilvl w:val="0"/>
+          <w:numId w:val="2"/>
+        </w:numPr>
+      </w:pPr>
+      <w:r>
+        <w:t xml:space="preserve">Crear módulos en </w:t>
+      </w:r>
+      <w:proofErr w:type="spellStart"/>
+      <w:r>
+        <w:t>Javascript</w:t>
+      </w:r>
+      <w:proofErr w:type="spellEnd"/>
+    </w:p>
+    <w:p>
+      <w:pPr>
+        <w:pStyle w:val="Prrafodelista"/>
+        <w:numPr>
+          <w:ilvl w:val="0"/>
+          <w:numId w:val="2"/>
+        </w:numPr>
+      </w:pPr>
+      <w:r>
+        <w:t>importación y exportación de módulos</w:t>
+      </w:r>
+    </w:p>
+    <w:p>
+      <w:pPr>
+        <w:pStyle w:val="Prrafodelista"/>
+        <w:numPr>
+          <w:ilvl w:val="0"/>
+          <w:numId w:val="2"/>
+        </w:numPr>
+      </w:pPr>
+      <w:r>
+        <w:t>Ventajas de organizar el código por clases y composición de clases</w:t>
+      </w:r>
+    </w:p>
+    <w:p>
+      <w:pPr>
+        <w:pStyle w:val="Prrafodelista"/>
+        <w:numPr>
+          <w:ilvl w:val="0"/>
+          <w:numId w:val="2"/>
+        </w:numPr>
+      </w:pPr>
+      <w:r>
+        <w:t>Parámetros por valor y por referencia</w:t>
+      </w:r>
+    </w:p>
+    <w:p>
+      <w:pPr>
+        <w:pStyle w:val="Prrafodelista"/>
+        <w:numPr>
+          <w:ilvl w:val="0"/>
+          <w:numId w:val="2"/>
+        </w:numPr>
+      </w:pPr>
+      <w:r>
+        <w:t>Cambiar dinámicamente un objeto</w:t>
+      </w:r>
+    </w:p>
+    <w:p>
+      <w:pPr>
+        <w:pStyle w:val="Prrafodelista"/>
+        <w:numPr>
+          <w:ilvl w:val="0"/>
+          <w:numId w:val="2"/>
+        </w:numPr>
+      </w:pPr>
+      <w:r>
+        <w:t>Extra:</w:t>
+      </w:r>
+    </w:p>
+    <w:p>
+      <w:pPr>
+        <w:pStyle w:val="Prrafodelista"/>
+        <w:numPr>
+          <w:ilvl w:val="1"/>
+          <w:numId w:val="2"/>
+        </w:numPr>
+      </w:pPr>
+      <w:r>
+        <w:t xml:space="preserve">Es bueno separar cada clase en módulos, es decir que cada clase vaya en su propio archivo de </w:t>
+      </w:r>
+      <w:proofErr w:type="spellStart"/>
+      <w:r>
+        <w:t>js</w:t>
+      </w:r>
+      <w:proofErr w:type="spellEnd"/>
+      <w:r>
+        <w:t xml:space="preserve"> (buena práctica)</w:t>
+      </w:r>
+    </w:p>
+    <w:p>
+      <w:pPr>
+        <w:pStyle w:val="Prrafodelista"/>
+        <w:numPr>
+          <w:ilvl w:val="1"/>
+          <w:numId w:val="2"/>
+        </w:numPr>
+      </w:pPr>
+      <w:r>
+        <w:t xml:space="preserve">Se puede crear </w:t>
+      </w:r>
+      <w:proofErr w:type="spellStart"/>
+      <w:r>
+        <w:t>json</w:t>
+      </w:r>
+      <w:proofErr w:type="spellEnd"/>
+      <w:r>
+        <w:t xml:space="preserve"> desde la terminal</w:t>
+      </w:r>
     </w:p>
     <w:p>
       <w:pPr>
@@ -193,237 +359,299 @@
         </w:numPr>
       </w:pPr>
       <w:r>
-        <w:t>Conclusión 3:</w:t>
+        <w:t>Conclusión 4:</w:t>
       </w:r>
       <w:r>
         <w:t xml:space="preserve"> </w:t>
       </w:r>
-      <w:r>
-        <w:t>Modularizando el código</w:t>
-      </w:r>
-    </w:p>
-    <w:p>
-      <w:pPr>
-        <w:pStyle w:val="Prrafodelista"/>
-        <w:numPr>
-          <w:ilvl w:val="0"/>
-          <w:numId w:val="2"/>
-        </w:numPr>
-      </w:pPr>
+      <w:proofErr w:type="spellStart"/>
+      <w:r>
+        <w:t>Accendiendo</w:t>
+      </w:r>
+      <w:proofErr w:type="spellEnd"/>
+      <w:r>
+        <w:t xml:space="preserve"> a atributos privados</w:t>
+      </w:r>
+    </w:p>
+    <w:p>
+      <w:pPr>
+        <w:pStyle w:val="Prrafodelista"/>
+        <w:numPr>
+          <w:ilvl w:val="0"/>
+          <w:numId w:val="2"/>
+        </w:numPr>
+      </w:pPr>
+      <w:r>
+        <w:t xml:space="preserve">Diferencias entre </w:t>
+      </w:r>
+      <w:proofErr w:type="spellStart"/>
+      <w:r>
+        <w:t>null</w:t>
+      </w:r>
+      <w:proofErr w:type="spellEnd"/>
+      <w:r>
+        <w:t xml:space="preserve"> y </w:t>
+      </w:r>
+      <w:proofErr w:type="spellStart"/>
+      <w:r>
+        <w:t>undefined</w:t>
+      </w:r>
+      <w:proofErr w:type="spellEnd"/>
+    </w:p>
+    <w:p>
+      <w:pPr>
+        <w:pStyle w:val="Prrafodelista"/>
+        <w:numPr>
+          <w:ilvl w:val="0"/>
+          <w:numId w:val="2"/>
+        </w:numPr>
+      </w:pPr>
+      <w:r>
+        <w:t>Gestión de la memoria con mayor detalle.</w:t>
+      </w:r>
+    </w:p>
+    <w:p>
+      <w:pPr>
+        <w:pStyle w:val="Prrafodelista"/>
+        <w:numPr>
+          <w:ilvl w:val="0"/>
+          <w:numId w:val="2"/>
+        </w:numPr>
+      </w:pPr>
+      <w:r>
+        <w:t>Referencias a espacios de memoria</w:t>
+      </w:r>
+    </w:p>
+    <w:p>
+      <w:pPr>
+        <w:pStyle w:val="Prrafodelista"/>
+        <w:numPr>
+          <w:ilvl w:val="0"/>
+          <w:numId w:val="2"/>
+        </w:numPr>
+      </w:pPr>
+      <w:r>
+        <w:t xml:space="preserve">Asistentes: </w:t>
+      </w:r>
+      <w:proofErr w:type="spellStart"/>
+      <w:r>
+        <w:t>get</w:t>
+      </w:r>
+      <w:proofErr w:type="spellEnd"/>
+      <w:r>
+        <w:t xml:space="preserve"> y set</w:t>
+      </w:r>
+    </w:p>
+    <w:p>
+      <w:pPr>
+        <w:pStyle w:val="Prrafodelista"/>
+        <w:numPr>
+          <w:ilvl w:val="0"/>
+          <w:numId w:val="2"/>
+        </w:numPr>
+      </w:pPr>
+      <w:r>
+        <w:t>Protección de nuestros atributos</w:t>
+      </w:r>
+    </w:p>
+    <w:p>
+      <w:pPr>
+        <w:pStyle w:val="Prrafodelista"/>
+        <w:numPr>
+          <w:ilvl w:val="0"/>
+          <w:numId w:val="2"/>
+        </w:numPr>
+      </w:pPr>
+      <w:r>
+        <w:t>Mejor encapsulamiento de las clases</w:t>
+      </w:r>
+    </w:p>
+    <w:p>
+      <w:pPr>
+        <w:pStyle w:val="Prrafodelista"/>
+        <w:numPr>
+          <w:ilvl w:val="1"/>
+          <w:numId w:val="2"/>
+        </w:numPr>
+      </w:pPr>
+      <w:r>
+        <w:t>Extras</w:t>
+      </w:r>
+    </w:p>
+    <w:p>
+      <w:pPr>
+        <w:pStyle w:val="Prrafodelista"/>
+        <w:numPr>
+          <w:ilvl w:val="1"/>
+          <w:numId w:val="2"/>
+        </w:numPr>
+      </w:pPr>
+      <w:r>
+        <w:t xml:space="preserve">Set y </w:t>
+      </w:r>
+      <w:proofErr w:type="spellStart"/>
+      <w:r>
+        <w:t>get</w:t>
+      </w:r>
+      <w:proofErr w:type="spellEnd"/>
+      <w:r>
+        <w:t xml:space="preserve"> protegen al Código</w:t>
+      </w:r>
+      <w:r>
+        <w:t xml:space="preserve"> de daños</w:t>
+      </w:r>
+    </w:p>
+    <w:p>
+      <w:pPr>
+        <w:pStyle w:val="Ttulo2"/>
+        <w:numPr>
+          <w:ilvl w:val="0"/>
+          <w:numId w:val="1"/>
+        </w:numPr>
+      </w:pPr>
+      <w:r>
+        <w:t>Conclusión 5:</w:t>
+      </w:r>
+      <w:r>
+        <w:t xml:space="preserve"> Constructores y atributos estáticos</w:t>
+      </w:r>
+    </w:p>
+    <w:p>
+      <w:pPr>
+        <w:pStyle w:val="Prrafodelista"/>
+        <w:numPr>
+          <w:ilvl w:val="0"/>
+          <w:numId w:val="2"/>
+        </w:numPr>
+      </w:pPr>
+    </w:p>
+    <w:p>
+      <w:pPr>
+        <w:pStyle w:val="Ttulo2"/>
+        <w:numPr>
+          <w:ilvl w:val="0"/>
+          <w:numId w:val="1"/>
+        </w:numPr>
+      </w:pPr>
+      <w:r>
+        <w:t xml:space="preserve">Anexos: </w:t>
+      </w:r>
+    </w:p>
+    <w:p>
+      <w:pPr>
+        <w:pStyle w:val="Prrafodelista"/>
+        <w:numPr>
+          <w:ilvl w:val="0"/>
+          <w:numId w:val="2"/>
+        </w:numPr>
+      </w:pPr>
+      <w:r>
+        <w:t>https://ljcl79.medium.com/el-paradigma-de-la-programación-orientada-a-objetos-d8a662a79fb9</w:t>
+      </w:r>
+    </w:p>
+    <w:p>
+      <w:pPr>
+        <w:pStyle w:val="Ttulo2"/>
+        <w:numPr>
+          <w:ilvl w:val="0"/>
+          <w:numId w:val="1"/>
+        </w:numPr>
+      </w:pPr>
+      <w:r>
+        <w:t xml:space="preserve">Código: </w:t>
+      </w:r>
+    </w:p>
+    <w:p>
+      <w:pPr>
+        <w:pStyle w:val="Prrafodelista"/>
+        <w:numPr>
+          <w:ilvl w:val="0"/>
+          <w:numId w:val="2"/>
+        </w:numPr>
+      </w:pPr>
+      <w:proofErr w:type="spellStart"/>
+      <w:r>
+        <w:t>Class</w:t>
+      </w:r>
+      <w:proofErr w:type="spellEnd"/>
+    </w:p>
+    <w:p>
+      <w:pPr>
+        <w:pStyle w:val="Prrafodelista"/>
+        <w:numPr>
+          <w:ilvl w:val="0"/>
+          <w:numId w:val="2"/>
+        </w:numPr>
+      </w:pPr>
+      <w:r>
+        <w:t>N</w:t>
+      </w:r>
+      <w:r>
+        <w:t>ew</w:t>
+      </w:r>
+    </w:p>
+    <w:p>
+      <w:pPr>
+        <w:pStyle w:val="Prrafodelista"/>
+        <w:numPr>
+          <w:ilvl w:val="0"/>
+          <w:numId w:val="2"/>
+        </w:numPr>
+      </w:pPr>
+      <w:proofErr w:type="spellStart"/>
+      <w:r>
+        <w:t>Null</w:t>
+      </w:r>
+      <w:proofErr w:type="spellEnd"/>
+    </w:p>
+    <w:p>
+      <w:pPr>
+        <w:pStyle w:val="Prrafodelista"/>
+        <w:numPr>
+          <w:ilvl w:val="0"/>
+          <w:numId w:val="2"/>
+        </w:numPr>
+      </w:pPr>
+      <w:proofErr w:type="spellStart"/>
+      <w:r>
+        <w:t>undefined</w:t>
+      </w:r>
+      <w:proofErr w:type="spellEnd"/>
+    </w:p>
+    <w:p>
+      <w:pPr>
+        <w:pStyle w:val="Ttulo2"/>
+        <w:numPr>
+          <w:ilvl w:val="0"/>
+          <w:numId w:val="1"/>
+        </w:numPr>
+      </w:pPr>
+      <w:r>
+        <w:t>Vocabulario:</w:t>
+      </w:r>
+    </w:p>
+    <w:p>
+      <w:pPr>
+        <w:pStyle w:val="Prrafodelista"/>
+        <w:numPr>
+          <w:ilvl w:val="0"/>
+          <w:numId w:val="2"/>
+        </w:numPr>
+      </w:pPr>
+      <w:r>
+        <w:t xml:space="preserve">Modelado de datos: Es una estructura que se repetirá N veces, por lo </w:t>
+      </w:r>
+      <w:r>
+        <w:t>tanto,</w:t>
+      </w:r>
       <w:r>
         <w:t xml:space="preserve"> </w:t>
       </w:r>
-    </w:p>
-    <w:p>
-      <w:pPr>
-        <w:pStyle w:val="Prrafodelista"/>
-        <w:numPr>
-          <w:ilvl w:val="0"/>
-          <w:numId w:val="2"/>
-        </w:numPr>
-      </w:pPr>
-      <w:r>
-        <w:t>Extra:</w:t>
-      </w:r>
-    </w:p>
-    <w:p>
-      <w:pPr>
-        <w:pStyle w:val="Prrafodelista"/>
-        <w:numPr>
-          <w:ilvl w:val="1"/>
-          <w:numId w:val="2"/>
-        </w:numPr>
-      </w:pPr>
-      <w:r>
-        <w:t xml:space="preserve">Es bueno separar cada clase en módulos, es decir que cada clase vaya en su propio archivo de </w:t>
-      </w:r>
-      <w:proofErr w:type="spellStart"/>
-      <w:r>
-        <w:t>js</w:t>
-      </w:r>
-      <w:proofErr w:type="spellEnd"/>
-      <w:r>
-        <w:t xml:space="preserve"> (buena práctica)</w:t>
-      </w:r>
-    </w:p>
-    <w:p>
-      <w:pPr>
-        <w:pStyle w:val="Prrafodelista"/>
-        <w:numPr>
-          <w:ilvl w:val="1"/>
-          <w:numId w:val="2"/>
-        </w:numPr>
-      </w:pPr>
-      <w:r>
-        <w:t xml:space="preserve">Se puede crear </w:t>
-      </w:r>
-      <w:proofErr w:type="spellStart"/>
-      <w:r>
-        <w:t>json</w:t>
-      </w:r>
-      <w:proofErr w:type="spellEnd"/>
-      <w:r>
-        <w:t xml:space="preserve"> desde la terminal</w:t>
-      </w:r>
-    </w:p>
-    <w:p>
-      <w:pPr>
-        <w:pStyle w:val="Ttulo2"/>
-        <w:numPr>
-          <w:ilvl w:val="0"/>
-          <w:numId w:val="1"/>
-        </w:numPr>
-      </w:pPr>
-      <w:r>
-        <w:t>Conclusión 4:</w:t>
-      </w:r>
-      <w:r>
-        <w:t xml:space="preserve"> </w:t>
-      </w:r>
-      <w:proofErr w:type="spellStart"/>
-      <w:r>
-        <w:t>Accendiendo</w:t>
-      </w:r>
-      <w:proofErr w:type="spellEnd"/>
-      <w:r>
-        <w:t xml:space="preserve"> a atributos privados</w:t>
-      </w:r>
-    </w:p>
-    <w:p>
-      <w:pPr>
-        <w:pStyle w:val="Prrafodelista"/>
-        <w:numPr>
-          <w:ilvl w:val="0"/>
-          <w:numId w:val="2"/>
-        </w:numPr>
-      </w:pPr>
-    </w:p>
-    <w:p>
-      <w:pPr>
-        <w:pStyle w:val="Ttulo2"/>
-        <w:numPr>
-          <w:ilvl w:val="0"/>
-          <w:numId w:val="1"/>
-        </w:numPr>
-      </w:pPr>
-      <w:r>
-        <w:t>Conclusión 5:</w:t>
-      </w:r>
-      <w:r>
-        <w:t xml:space="preserve"> </w:t>
-      </w:r>
-      <w:r>
-        <w:t>Constructores y atributos estáticos</w:t>
-      </w:r>
-    </w:p>
-    <w:p>
-      <w:pPr>
-        <w:pStyle w:val="Prrafodelista"/>
-        <w:numPr>
-          <w:ilvl w:val="0"/>
-          <w:numId w:val="2"/>
-        </w:numPr>
-      </w:pPr>
-    </w:p>
-    <w:p>
-      <w:pPr>
-        <w:pStyle w:val="Ttulo2"/>
-        <w:numPr>
-          <w:ilvl w:val="0"/>
-          <w:numId w:val="1"/>
-        </w:numPr>
-      </w:pPr>
-      <w:r>
-        <w:t xml:space="preserve">Anexos: </w:t>
-      </w:r>
-    </w:p>
-    <w:p>
-      <w:pPr>
-        <w:pStyle w:val="Prrafodelista"/>
-        <w:numPr>
-          <w:ilvl w:val="0"/>
-          <w:numId w:val="2"/>
-        </w:numPr>
-      </w:pPr>
-      <w:r>
-        <w:t>https://ljcl79.medium.com/el-paradigma-de-la-programación-orientada-a-objetos-d8a662a79fb9</w:t>
-      </w:r>
-    </w:p>
-    <w:p>
-      <w:pPr>
-        <w:pStyle w:val="Ttulo2"/>
-        <w:numPr>
-          <w:ilvl w:val="0"/>
-          <w:numId w:val="1"/>
-        </w:numPr>
-      </w:pPr>
-      <w:r>
-        <w:t xml:space="preserve">Código: </w:t>
-      </w:r>
-    </w:p>
-    <w:p>
-      <w:pPr>
-        <w:pStyle w:val="Prrafodelista"/>
-        <w:numPr>
-          <w:ilvl w:val="0"/>
-          <w:numId w:val="2"/>
-        </w:numPr>
-      </w:pPr>
-      <w:proofErr w:type="spellStart"/>
-      <w:r>
-        <w:t>Class</w:t>
-      </w:r>
-      <w:proofErr w:type="spellEnd"/>
-    </w:p>
-    <w:p>
-      <w:pPr>
-        <w:pStyle w:val="Prrafodelista"/>
-        <w:numPr>
-          <w:ilvl w:val="0"/>
-          <w:numId w:val="2"/>
-        </w:numPr>
-      </w:pPr>
-      <w:r>
-        <w:t>new</w:t>
-      </w:r>
-    </w:p>
-    <w:p>
-      <w:pPr>
-        <w:pStyle w:val="Ttulo2"/>
-        <w:numPr>
-          <w:ilvl w:val="0"/>
-          <w:numId w:val="1"/>
-        </w:numPr>
-      </w:pPr>
-      <w:r>
-        <w:t>Vocabulario:</w:t>
-      </w:r>
-    </w:p>
-    <w:p>
-      <w:pPr>
-        <w:pStyle w:val="Prrafodelista"/>
-        <w:numPr>
-          <w:ilvl w:val="0"/>
-          <w:numId w:val="2"/>
-        </w:numPr>
-      </w:pPr>
-      <w:r>
-        <w:t xml:space="preserve">Modelado de datos: Es una estructura que se repetirá N veces, por lo </w:t>
-      </w:r>
-      <w:r>
-        <w:t>tanto,</w:t>
-      </w:r>
-      <w:r>
-        <w:t xml:space="preserve"> </w:t>
-      </w:r>
       <w:r>
         <w:t>ayudará</w:t>
       </w:r>
       <w:r>
-        <w:t xml:space="preserve"> a buscar una única definición </w:t>
-      </w:r>
-      <w:r>
-        <w:t>para una serie de datos y así repetirlos cuanto sea necesario.</w:t>
+        <w:t xml:space="preserve"> a buscar una única definición para una serie de datos y así repetirlos cuanto sea necesario.</w:t>
       </w:r>
     </w:p>
     <w:p>
@@ -510,6 +738,7 @@
               <w:rPr>
                 <w:noProof/>
               </w:rPr>
+              <w:lastRenderedPageBreak/>
               <w:drawing>
                 <wp:inline distT="0" distB="0" distL="0" distR="0" wp14:anchorId="21E6E0B7" wp14:editId="733020B8">
                   <wp:extent cx="1943100" cy="965575"/>
@@ -528,7 +757,7 @@
                           </pic:cNvPicPr>
                         </pic:nvPicPr>
                         <pic:blipFill>
-                          <a:blip r:embed="rId5" cstate="print">
+                          <a:blip r:embed="rId6" cstate="print">
                             <a:extLst>
                               <a:ext uri="{28A0092B-C50C-407E-A947-70E740481C1C}">
                                 <a14:useLocalDpi xmlns:a14="http://schemas.microsoft.com/office/drawing/2010/main" val="0"/>
@@ -566,6 +795,9 @@
               <w:ind w:left="0"/>
             </w:pPr>
             <w:r>
+              <w:rPr>
+                <w:noProof/>
+              </w:rPr>
               <w:drawing>
                 <wp:inline distT="0" distB="0" distL="0" distR="0" wp14:anchorId="2D0A5211" wp14:editId="4315A079">
                   <wp:extent cx="2017264" cy="2026693"/>
@@ -582,7 +814,7 @@
                           <pic:cNvPicPr/>
                         </pic:nvPicPr>
                         <pic:blipFill>
-                          <a:blip r:embed="rId6"/>
+                          <a:blip r:embed="rId7"/>
                           <a:stretch>
                             <a:fillRect/>
                           </a:stretch>
@@ -609,6 +841,9 @@
               <w:ind w:left="0"/>
             </w:pPr>
             <w:r>
+              <w:rPr>
+                <w:noProof/>
+              </w:rPr>
               <w:drawing>
                 <wp:inline distT="0" distB="0" distL="0" distR="0" wp14:anchorId="5A1885D7" wp14:editId="6DD75EFB">
                   <wp:extent cx="1964817" cy="1678674"/>
@@ -625,7 +860,7 @@
                           <pic:cNvPicPr/>
                         </pic:nvPicPr>
                         <pic:blipFill>
-                          <a:blip r:embed="rId7"/>
+                          <a:blip r:embed="rId8"/>
                           <a:stretch>
                             <a:fillRect/>
                           </a:stretch>
@@ -652,7 +887,9 @@
               <w:ind w:left="0"/>
             </w:pPr>
             <w:r>
-              <w:lastRenderedPageBreak/>
+              <w:rPr>
+                <w:noProof/>
+              </w:rPr>
               <w:drawing>
                 <wp:inline distT="0" distB="0" distL="0" distR="0" wp14:anchorId="5FED22F7" wp14:editId="1F3FDA51">
                   <wp:extent cx="2003703" cy="1455088"/>
@@ -669,7 +906,7 @@
                           <pic:cNvPicPr/>
                         </pic:nvPicPr>
                         <pic:blipFill>
-                          <a:blip r:embed="rId8"/>
+                          <a:blip r:embed="rId9"/>
                           <a:stretch>
                             <a:fillRect/>
                           </a:stretch>
@@ -696,10 +933,13 @@
               <w:ind w:left="0"/>
             </w:pPr>
             <w:r>
+              <w:rPr>
+                <w:noProof/>
+              </w:rPr>
               <w:drawing>
-                <wp:inline distT="0" distB="0" distL="0" distR="0" wp14:anchorId="009FC980" wp14:editId="0D01ECF9">
-                  <wp:extent cx="2581275" cy="613410"/>
-                  <wp:effectExtent l="0" t="0" r="9525" b="0"/>
+                <wp:inline distT="0" distB="0" distL="0" distR="0" wp14:anchorId="009FC980" wp14:editId="319167CD">
+                  <wp:extent cx="2004095" cy="476250"/>
+                  <wp:effectExtent l="0" t="0" r="0" b="0"/>
                   <wp:docPr id="14" name="Imagen 14"/>
                   <wp:cNvGraphicFramePr>
                     <a:graphicFrameLocks xmlns:a="http://schemas.openxmlformats.org/drawingml/2006/main" noChangeAspect="1"/>
@@ -712,7 +952,7 @@
                           <pic:cNvPicPr/>
                         </pic:nvPicPr>
                         <pic:blipFill>
-                          <a:blip r:embed="rId9"/>
+                          <a:blip r:embed="rId10"/>
                           <a:stretch>
                             <a:fillRect/>
                           </a:stretch>
@@ -720,7 +960,96 @@
                         <pic:spPr>
                           <a:xfrm>
                             <a:off x="0" y="0"/>
-                            <a:ext cx="2581275" cy="613410"/>
+                            <a:ext cx="2006464" cy="476813"/>
+                          </a:xfrm>
+                          <a:prstGeom prst="rect">
+                            <a:avLst/>
+                          </a:prstGeom>
+                        </pic:spPr>
+                      </pic:pic>
+                    </a:graphicData>
+                  </a:graphic>
+                </wp:inline>
+              </w:drawing>
+            </w:r>
+          </w:p>
+          <w:p>
+            <w:pPr>
+              <w:pStyle w:val="Prrafodelista"/>
+              <w:ind w:left="0"/>
+            </w:pPr>
+            <w:r>
+              <w:rPr>
+                <w:noProof/>
+              </w:rPr>
+              <w:drawing>
+                <wp:inline distT="0" distB="0" distL="0" distR="0" wp14:anchorId="1B0DA19F" wp14:editId="40CA7A2C">
+                  <wp:extent cx="1879427" cy="1219200"/>
+                  <wp:effectExtent l="0" t="0" r="6985" b="0"/>
+                  <wp:docPr id="4" name="Imagen 4"/>
+                  <wp:cNvGraphicFramePr>
+                    <a:graphicFrameLocks xmlns:a="http://schemas.openxmlformats.org/drawingml/2006/main" noChangeAspect="1"/>
+                  </wp:cNvGraphicFramePr>
+                  <a:graphic xmlns:a="http://schemas.openxmlformats.org/drawingml/2006/main">
+                    <a:graphicData uri="http://schemas.openxmlformats.org/drawingml/2006/picture">
+                      <pic:pic xmlns:pic="http://schemas.openxmlformats.org/drawingml/2006/picture">
+                        <pic:nvPicPr>
+                          <pic:cNvPr id="1" name=""/>
+                          <pic:cNvPicPr/>
+                        </pic:nvPicPr>
+                        <pic:blipFill>
+                          <a:blip r:embed="rId11"/>
+                          <a:stretch>
+                            <a:fillRect/>
+                          </a:stretch>
+                        </pic:blipFill>
+                        <pic:spPr>
+                          <a:xfrm>
+                            <a:off x="0" y="0"/>
+                            <a:ext cx="1889380" cy="1225657"/>
+                          </a:xfrm>
+                          <a:prstGeom prst="rect">
+                            <a:avLst/>
+                          </a:prstGeom>
+                        </pic:spPr>
+                      </pic:pic>
+                    </a:graphicData>
+                  </a:graphic>
+                </wp:inline>
+              </w:drawing>
+            </w:r>
+          </w:p>
+          <w:p>
+            <w:pPr>
+              <w:pStyle w:val="Prrafodelista"/>
+              <w:ind w:left="0"/>
+            </w:pPr>
+            <w:r>
+              <w:drawing>
+                <wp:inline distT="0" distB="0" distL="0" distR="0" wp14:anchorId="1AD52E9B" wp14:editId="2A1F043A">
+                  <wp:extent cx="1933888" cy="1781175"/>
+                  <wp:effectExtent l="0" t="0" r="9525" b="0"/>
+                  <wp:docPr id="5" name="Imagen 5"/>
+                  <wp:cNvGraphicFramePr>
+                    <a:graphicFrameLocks xmlns:a="http://schemas.openxmlformats.org/drawingml/2006/main" noChangeAspect="1"/>
+                  </wp:cNvGraphicFramePr>
+                  <a:graphic xmlns:a="http://schemas.openxmlformats.org/drawingml/2006/main">
+                    <a:graphicData uri="http://schemas.openxmlformats.org/drawingml/2006/picture">
+                      <pic:pic xmlns:pic="http://schemas.openxmlformats.org/drawingml/2006/picture">
+                        <pic:nvPicPr>
+                          <pic:cNvPr id="1" name=""/>
+                          <pic:cNvPicPr/>
+                        </pic:nvPicPr>
+                        <pic:blipFill>
+                          <a:blip r:embed="rId12"/>
+                          <a:stretch>
+                            <a:fillRect/>
+                          </a:stretch>
+                        </pic:blipFill>
+                        <pic:spPr>
+                          <a:xfrm>
+                            <a:off x="0" y="0"/>
+                            <a:ext cx="1941100" cy="1787818"/>
                           </a:xfrm>
                           <a:prstGeom prst="rect">
                             <a:avLst/>
@@ -741,7 +1070,6 @@
         <w:pStyle w:val="Prrafodelista"/>
       </w:pPr>
       <w:r>
-        <w:lastRenderedPageBreak/>
         <w:t xml:space="preserve"> </w:t>
       </w:r>
     </w:p>
@@ -756,15 +1084,147 @@
       <w:r>
         <w:t xml:space="preserve">Métodos: son los comportamientos de una clase.  </w:t>
       </w:r>
-    </w:p>
-    <w:p/>
-    <w:p/>
-    <w:p/>
-    <w:p/>
-    <w:p/>
-    <w:p/>
-    <w:p/>
-    <w:p/>
+      <w:proofErr w:type="spellStart"/>
+      <w:r>
+        <w:t>Ej</w:t>
+      </w:r>
+      <w:proofErr w:type="spellEnd"/>
+      <w:r>
+        <w:t xml:space="preserve">: En un </w:t>
+      </w:r>
+      <w:proofErr w:type="spellStart"/>
+      <w:r>
+        <w:t>js</w:t>
+      </w:r>
+      <w:proofErr w:type="spellEnd"/>
+      <w:r>
+        <w:t xml:space="preserve"> para banco el comportamiento deposito seria una clase, o el comportamiento retiro. </w:t>
+      </w:r>
+    </w:p>
+    <w:p>
+      <w:pPr>
+        <w:pStyle w:val="Prrafodelista"/>
+        <w:numPr>
+          <w:ilvl w:val="0"/>
+          <w:numId w:val="2"/>
+        </w:numPr>
+      </w:pPr>
+      <w:r>
+        <w:t>Moldes</w:t>
+      </w:r>
+      <w:r>
+        <w:t xml:space="preserve"> de clases</w:t>
+      </w:r>
+      <w:r>
+        <w:t>:</w:t>
+      </w:r>
+      <w:r>
+        <w:t xml:space="preserve"> son nuestras clases, y generábamos piezas o instancias de esas clases que son nuestros objetos.</w:t>
+      </w:r>
+      <w:r>
+        <w:t xml:space="preserve"> </w:t>
+      </w:r>
+    </w:p>
+    <w:p>
+      <w:pPr>
+        <w:pStyle w:val="Prrafodelista"/>
+        <w:numPr>
+          <w:ilvl w:val="0"/>
+          <w:numId w:val="2"/>
+        </w:numPr>
+      </w:pPr>
+      <w:r>
+        <w:t xml:space="preserve">Módulos: </w:t>
+      </w:r>
+      <w:r>
+        <w:t>en los últimos años se ha comenzado a pensar en proporcionar mecanismos para dividir programas JavaScript en módulos separados que se puedan importar cuando sea necesario. Node.js ha tenido esta capacidad durante mucho tiempo, y hay una serie de bibliotecas y marcos de JavaScript que permiten el uso de módulos</w:t>
+      </w:r>
+      <w:r>
+        <w:t>.</w:t>
+      </w:r>
+      <w:r>
+        <w:t xml:space="preserve"> </w:t>
+      </w:r>
+      <w:r>
+        <w:t>Vamos a crear un archivo para cada clase, donde cada clase va a ser un módulo, cada archivo va a ser un módulo.</w:t>
+      </w:r>
+    </w:p>
+    <w:p>
+      <w:pPr>
+        <w:pStyle w:val="Prrafodelista"/>
+        <w:numPr>
+          <w:ilvl w:val="0"/>
+          <w:numId w:val="2"/>
+        </w:numPr>
+      </w:pPr>
+      <w:r>
+        <w:t>Parámetros por valor</w:t>
+      </w:r>
+      <w:r>
+        <w:t>: valor primitivo donde se da acceso al valor puntual y no a toda la matriz de datos (lo copia).</w:t>
+      </w:r>
+    </w:p>
+    <w:p>
+      <w:pPr>
+        <w:pStyle w:val="Prrafodelista"/>
+        <w:numPr>
+          <w:ilvl w:val="0"/>
+          <w:numId w:val="2"/>
+        </w:numPr>
+      </w:pPr>
+      <w:proofErr w:type="spellStart"/>
+      <w:r>
+        <w:t>Parametro</w:t>
+      </w:r>
+      <w:proofErr w:type="spellEnd"/>
+      <w:r>
+        <w:t xml:space="preserve"> por referencia o instancia objeto o pieza: </w:t>
+      </w:r>
+      <w:proofErr w:type="spellStart"/>
+      <w:r>
+        <w:t>js</w:t>
+      </w:r>
+      <w:proofErr w:type="spellEnd"/>
+      <w:r>
+        <w:t xml:space="preserve"> no pasa un valor, si no que pasa una referencia del mismo</w:t>
+      </w:r>
+      <w:r>
+        <w:t xml:space="preserve"> (le da acceso a toda la matriz del array).</w:t>
+      </w:r>
+    </w:p>
+    <w:p>
+      <w:pPr>
+        <w:pStyle w:val="Prrafodelista"/>
+        <w:numPr>
+          <w:ilvl w:val="0"/>
+          <w:numId w:val="2"/>
+        </w:numPr>
+      </w:pPr>
+      <w:proofErr w:type="spellStart"/>
+      <w:r>
+        <w:t>Null</w:t>
+      </w:r>
+      <w:proofErr w:type="spellEnd"/>
+      <w:r>
+        <w:t xml:space="preserve">: ayuda a no dejar </w:t>
+      </w:r>
+      <w:proofErr w:type="spellStart"/>
+      <w:r>
+        <w:t>vacio</w:t>
+      </w:r>
+      <w:proofErr w:type="spellEnd"/>
+      <w:r>
+        <w:t xml:space="preserve"> el parámetro ni </w:t>
+      </w:r>
+      <w:proofErr w:type="spellStart"/>
+      <w:r>
+        <w:t>undefined</w:t>
+      </w:r>
+      <w:proofErr w:type="spellEnd"/>
+      <w:r>
+        <w:t>.</w:t>
+      </w:r>
+    </w:p>
     <w:p/>
     <w:p/>
     <w:p/>
@@ -1504,7 +1964,6 @@
     <w:name w:val="Hyperlink"/>
     <w:basedOn w:val="Fuentedeprrafopredeter"/>
     <w:uiPriority w:val="99"/>
-    <w:semiHidden/>
     <w:unhideWhenUsed/>
     <w:rsid w:val="00CC462A"/>
     <w:rPr>
@@ -1530,6 +1989,18 @@
         <w:insideV w:val="single" w:sz="4" w:space="0" w:color="auto"/>
       </w:tblBorders>
     </w:tblPr>
+  </w:style>
+  <w:style w:type="character" w:styleId="Mencinsinresolver">
+    <w:name w:val="Unresolved Mention"/>
+    <w:basedOn w:val="Fuentedeprrafopredeter"/>
+    <w:uiPriority w:val="99"/>
+    <w:semiHidden/>
+    <w:unhideWhenUsed/>
+    <w:rsid w:val="00E13E11"/>
+    <w:rPr>
+      <w:color w:val="605E5C"/>
+      <w:shd w:val="clear" w:color="auto" w:fill="E1DFDD"/>
+    </w:rPr>
   </w:style>
 </w:styles>
 </file>

</xml_diff>